<commit_message>
TIM_HAL - ver 1.1: blink led periodically using upcounting mode and interrupt
</commit_message>
<xml_diff>
--- a/TIM_HAL/readme.docx
+++ b/TIM_HAL/readme.docx
@@ -38,7 +38,19 @@
         <w:rPr>
           <w:lang w:val="en-US"/>
         </w:rPr>
-        <w:t>upcounting mode</w:t>
+        <w:t xml:space="preserve">upcounting </w:t>
+      </w:r>
+      <w:r>
+        <w:rPr>
+          <w:lang w:val="en-US"/>
+        </w:rPr>
+        <w:t xml:space="preserve">and interrupt </w:t>
+      </w:r>
+      <w:r>
+        <w:rPr>
+          <w:lang w:val="en-US"/>
+        </w:rPr>
+        <w:t>mode</w:t>
       </w:r>
       <w:r>
         <w:t>.</w:t>
@@ -185,7 +197,19 @@
         <w:rPr>
           <w:lang w:val="en-US"/>
         </w:rPr>
-        <w:t>Config for timer1:</w:t>
+        <w:t>Config for timer1</w:t>
+      </w:r>
+      <w:r>
+        <w:rPr>
+          <w:lang w:val="en-US"/>
+        </w:rPr>
+        <w:t>, explain more details as below</w:t>
+      </w:r>
+      <w:r>
+        <w:rPr>
+          <w:lang w:val="en-US"/>
+        </w:rPr>
+        <w:t>:</w:t>
       </w:r>
     </w:p>
     <w:p>
@@ -201,10 +225,10 @@
           <w14:ligatures w14:val="standardContextual"/>
         </w:rPr>
         <w:drawing>
-          <wp:inline distT="0" distB="0" distL="0" distR="0" wp14:anchorId="75082DAE" wp14:editId="1A911119">
-            <wp:extent cx="5158740" cy="5034196"/>
-            <wp:effectExtent l="0" t="0" r="3810" b="0"/>
-            <wp:docPr id="2002916916" name="Picture 1"/>
+          <wp:inline distT="0" distB="0" distL="0" distR="0" wp14:anchorId="2A9E3833" wp14:editId="7DEBC049">
+            <wp:extent cx="4495800" cy="4347587"/>
+            <wp:effectExtent l="0" t="0" r="0" b="0"/>
+            <wp:docPr id="1162302139" name="Picture 1"/>
             <wp:cNvGraphicFramePr>
               <a:graphicFrameLocks xmlns:a="http://schemas.openxmlformats.org/drawingml/2006/main" noChangeAspect="1"/>
             </wp:cNvGraphicFramePr>
@@ -212,7 +236,7 @@
               <a:graphicData uri="http://schemas.openxmlformats.org/drawingml/2006/picture">
                 <pic:pic xmlns:pic="http://schemas.openxmlformats.org/drawingml/2006/picture">
                   <pic:nvPicPr>
-                    <pic:cNvPr id="2002916916" name=""/>
+                    <pic:cNvPr id="1162302139" name=""/>
                     <pic:cNvPicPr/>
                   </pic:nvPicPr>
                   <pic:blipFill>
@@ -224,7 +248,7 @@
                   <pic:spPr>
                     <a:xfrm>
                       <a:off x="0" y="0"/>
-                      <a:ext cx="5162026" cy="5037402"/>
+                      <a:ext cx="4498335" cy="4350038"/>
                     </a:xfrm>
                     <a:prstGeom prst="rect">
                       <a:avLst/>
@@ -250,6 +274,341 @@
         <w:pStyle w:val="ListParagraph"/>
         <w:numPr>
           <w:ilvl w:val="0"/>
+          <w:numId w:val="8"/>
+        </w:numPr>
+        <w:rPr>
+          <w:lang w:val="en-US"/>
+        </w:rPr>
+      </w:pPr>
+      <w:r>
+        <w:rPr>
+          <w:lang w:val="en-US"/>
+        </w:rPr>
+        <w:t xml:space="preserve">Background: the update event is generated after upcounting is repeated </w:t>
+      </w:r>
+      <w:r>
+        <w:rPr>
+          <w:lang w:val="en-US"/>
+        </w:rPr>
+        <w:t>for the number of times programmed in the repetition counter register plus one</w:t>
+      </w:r>
+      <w:r>
+        <w:rPr>
+          <w:lang w:val="en-US"/>
+        </w:rPr>
+        <w:t xml:space="preserve"> </w:t>
+      </w:r>
+      <w:r>
+        <w:rPr>
+          <w:lang w:val="en-US"/>
+        </w:rPr>
+        <w:t>(RCR+1)</w:t>
+      </w:r>
+      <w:r>
+        <w:rPr>
+          <w:lang w:val="en-US"/>
+        </w:rPr>
+        <w:t xml:space="preserve">. </w:t>
+      </w:r>
+      <w:r>
+        <w:rPr>
+          <w:lang w:val="en-US"/>
+        </w:rPr>
+        <w:t xml:space="preserve">At here, I config </w:t>
+      </w:r>
+      <w:r>
+        <w:rPr>
+          <w:b/>
+          <w:bCs/>
+          <w:lang w:val="en-US"/>
+        </w:rPr>
+        <w:t xml:space="preserve">repetition counter is </w:t>
+      </w:r>
+      <w:r>
+        <w:rPr>
+          <w:b/>
+          <w:bCs/>
+          <w:color w:val="FF0000"/>
+          <w:lang w:val="en-US"/>
+        </w:rPr>
+        <w:t>0</w:t>
+      </w:r>
+      <w:r>
+        <w:rPr>
+          <w:lang w:val="en-US"/>
+        </w:rPr>
+        <w:t>, this means update event is generated once upcounting counter overflow (</w:t>
+      </w:r>
+      <w:r>
+        <w:rPr>
+          <w:lang w:val="en-US"/>
+        </w:rPr>
+        <w:t xml:space="preserve">after 1 </w:t>
+      </w:r>
+      <w:r>
+        <w:rPr>
+          <w:lang w:val="en-US"/>
+        </w:rPr>
+        <w:t xml:space="preserve">upcounting </w:t>
+      </w:r>
+      <w:r>
+        <w:rPr>
+          <w:lang w:val="en-US"/>
+        </w:rPr>
+        <w:t>overflow, 1 update event</w:t>
+      </w:r>
+      <w:r>
+        <w:rPr>
+          <w:lang w:val="en-US"/>
+        </w:rPr>
+        <w:t xml:space="preserve"> is </w:t>
+      </w:r>
+      <w:r>
+        <w:rPr>
+          <w:lang w:val="en-US"/>
+        </w:rPr>
+        <w:t>generated</w:t>
+      </w:r>
+      <w:r>
+        <w:rPr>
+          <w:lang w:val="en-US"/>
+        </w:rPr>
+        <w:t xml:space="preserve">). </w:t>
+      </w:r>
+    </w:p>
+    <w:p>
+      <w:pPr>
+        <w:pStyle w:val="ListParagraph"/>
+        <w:ind w:left="1464"/>
+        <w:rPr>
+          <w:lang w:val="en-US"/>
+        </w:rPr>
+      </w:pPr>
+      <w:r>
+        <w:rPr>
+          <w:noProof/>
+          <w14:ligatures w14:val="standardContextual"/>
+        </w:rPr>
+        <w:drawing>
+          <wp:inline distT="0" distB="0" distL="0" distR="0" wp14:anchorId="56CF6306" wp14:editId="580C002E">
+            <wp:extent cx="6126219" cy="4091940"/>
+            <wp:effectExtent l="0" t="0" r="8255" b="3810"/>
+            <wp:docPr id="91141970" name="Picture 1"/>
+            <wp:cNvGraphicFramePr>
+              <a:graphicFrameLocks xmlns:a="http://schemas.openxmlformats.org/drawingml/2006/main" noChangeAspect="1"/>
+            </wp:cNvGraphicFramePr>
+            <a:graphic xmlns:a="http://schemas.openxmlformats.org/drawingml/2006/main">
+              <a:graphicData uri="http://schemas.openxmlformats.org/drawingml/2006/picture">
+                <pic:pic xmlns:pic="http://schemas.openxmlformats.org/drawingml/2006/picture">
+                  <pic:nvPicPr>
+                    <pic:cNvPr id="91141970" name=""/>
+                    <pic:cNvPicPr/>
+                  </pic:nvPicPr>
+                  <pic:blipFill>
+                    <a:blip r:embed="rId8"/>
+                    <a:stretch>
+                      <a:fillRect/>
+                    </a:stretch>
+                  </pic:blipFill>
+                  <pic:spPr>
+                    <a:xfrm>
+                      <a:off x="0" y="0"/>
+                      <a:ext cx="6130638" cy="4094892"/>
+                    </a:xfrm>
+                    <a:prstGeom prst="rect">
+                      <a:avLst/>
+                    </a:prstGeom>
+                  </pic:spPr>
+                </pic:pic>
+              </a:graphicData>
+            </a:graphic>
+          </wp:inline>
+        </w:drawing>
+      </w:r>
+    </w:p>
+    <w:p>
+      <w:pPr>
+        <w:pStyle w:val="ListParagraph"/>
+        <w:ind w:left="1464"/>
+        <w:rPr>
+          <w:lang w:val="en-US"/>
+        </w:rPr>
+      </w:pPr>
+    </w:p>
+    <w:p>
+      <w:pPr>
+        <w:pStyle w:val="ListParagraph"/>
+        <w:numPr>
+          <w:ilvl w:val="0"/>
+          <w:numId w:val="8"/>
+        </w:numPr>
+        <w:rPr>
+          <w:lang w:val="en-US"/>
+        </w:rPr>
+      </w:pPr>
+      <w:r>
+        <w:rPr>
+          <w:lang w:val="en-US"/>
+        </w:rPr>
+        <w:t xml:space="preserve">First, we calculate frequency of timer clock (frequency of </w:t>
+      </w:r>
+      <w:r>
+        <w:rPr>
+          <w:b/>
+          <w:bCs/>
+          <w:lang w:val="en-US"/>
+        </w:rPr>
+        <w:t>peripheral clock</w:t>
+      </w:r>
+      <w:r>
+        <w:rPr>
+          <w:lang w:val="en-US"/>
+        </w:rPr>
+        <w:t xml:space="preserve"> divided by </w:t>
+      </w:r>
+      <w:r>
+        <w:rPr>
+          <w:b/>
+          <w:bCs/>
+          <w:lang w:val="en-US"/>
+        </w:rPr>
+        <w:t>prescaler</w:t>
+      </w:r>
+      <w:r>
+        <w:rPr>
+          <w:lang w:val="en-US"/>
+        </w:rPr>
+        <w:t>). Then, inverse this value is period of 1</w:t>
+      </w:r>
+      <w:r>
+        <w:rPr>
+          <w:lang w:val="en-US"/>
+        </w:rPr>
+        <w:t xml:space="preserve"> pulse</w:t>
+      </w:r>
+      <w:r>
+        <w:rPr>
+          <w:lang w:val="en-US"/>
+        </w:rPr>
+        <w:t xml:space="preserve"> timer clock. </w:t>
+      </w:r>
+      <w:r>
+        <w:rPr>
+          <w:lang w:val="en-US"/>
+        </w:rPr>
+        <w:t xml:space="preserve">Finally, multiply this value to total pulse clock (from 0 to </w:t>
+      </w:r>
+      <w:r>
+        <w:rPr>
+          <w:b/>
+          <w:bCs/>
+          <w:lang w:val="en-US"/>
+        </w:rPr>
+        <w:t>ARR</w:t>
+      </w:r>
+      <w:r>
+        <w:rPr>
+          <w:lang w:val="en-US"/>
+        </w:rPr>
+        <w:t xml:space="preserve"> value) before </w:t>
+      </w:r>
+      <w:r>
+        <w:rPr>
+          <w:lang w:val="en-US"/>
+        </w:rPr>
+        <w:t>1 upcounting</w:t>
+      </w:r>
+      <w:r>
+        <w:rPr>
+          <w:lang w:val="en-US"/>
+        </w:rPr>
+        <w:t xml:space="preserve"> overflow. </w:t>
+      </w:r>
+      <w:r>
+        <w:rPr>
+          <w:lang w:val="en-US"/>
+        </w:rPr>
+        <w:t>So, I apply formulas as below:</w:t>
+      </w:r>
+    </w:p>
+    <w:p>
+      <w:pPr>
+        <w:ind w:left="2160"/>
+        <w:rPr>
+          <w:lang w:val="en-US"/>
+        </w:rPr>
+      </w:pPr>
+      <w:r>
+        <w:rPr>
+          <w:b/>
+          <w:bCs/>
+          <w:lang w:val="en-US"/>
+        </w:rPr>
+        <w:t>Update event period</w:t>
+      </w:r>
+      <w:r>
+        <w:rPr>
+          <w:lang w:val="en-US"/>
+        </w:rPr>
+        <w:t xml:space="preserve"> = (1 /  </w:t>
+      </w:r>
+      <m:oMath>
+        <m:f>
+          <m:fPr>
+            <m:ctrlPr>
+              <w:rPr>
+                <w:rFonts w:ascii="Cambria Math" w:hAnsi="Cambria Math"/>
+                <w:i/>
+                <w:lang w:val="en-US"/>
+              </w:rPr>
+            </m:ctrlPr>
+          </m:fPr>
+          <m:num>
+            <m:r>
+              <m:rPr>
+                <m:sty m:val="p"/>
+              </m:rPr>
+              <w:rPr>
+                <w:rFonts w:ascii="Cambria Math" w:hAnsi="Cambria Math"/>
+                <w:lang w:val="en-US"/>
+              </w:rPr>
+              <m:t>Peripheral clock</m:t>
+            </m:r>
+          </m:num>
+          <m:den>
+            <m:r>
+              <m:rPr>
+                <m:sty m:val="p"/>
+              </m:rPr>
+              <w:rPr>
+                <w:rFonts w:ascii="Cambria Math" w:hAnsi="Cambria Math"/>
+                <w:lang w:val="en-US"/>
+              </w:rPr>
+              <m:t>Prescaler</m:t>
+            </m:r>
+          </m:den>
+        </m:f>
+      </m:oMath>
+      <w:r>
+        <w:rPr>
+          <w:lang w:val="en-US"/>
+        </w:rPr>
+        <w:t xml:space="preserve"> ) * (Auto reload value + 1)</w:t>
+      </w:r>
+    </w:p>
+    <w:p>
+      <w:pPr>
+        <w:pStyle w:val="ListParagraph"/>
+        <w:rPr>
+          <w:lang w:val="en-US"/>
+        </w:rPr>
+      </w:pPr>
+    </w:p>
+    <w:p>
+      <w:pPr>
+        <w:pStyle w:val="ListParagraph"/>
+        <w:numPr>
+          <w:ilvl w:val="0"/>
           <w:numId w:val="2"/>
         </w:numPr>
         <w:rPr>
@@ -260,7 +619,49 @@
         <w:rPr>
           <w:lang w:val="en-US"/>
         </w:rPr>
-        <w:t>Because timer1 uses APB2 bus, take note frequency as below:</w:t>
+        <w:t>Because timer1 uses APB2 bus, take note frequency as below</w:t>
+      </w:r>
+      <w:r>
+        <w:rPr>
+          <w:lang w:val="en-US"/>
+        </w:rPr>
+        <w:t xml:space="preserve"> (</w:t>
+      </w:r>
+      <w:r>
+        <w:rPr>
+          <w:b/>
+          <w:bCs/>
+          <w:lang w:val="en-US"/>
+        </w:rPr>
+        <w:t>Peripheral</w:t>
+      </w:r>
+      <w:r>
+        <w:rPr>
+          <w:b/>
+          <w:bCs/>
+          <w:lang w:val="en-US"/>
+        </w:rPr>
+        <w:t xml:space="preserve"> clock</w:t>
+      </w:r>
+      <w:r>
+        <w:rPr>
+          <w:b/>
+          <w:bCs/>
+          <w:lang w:val="en-US"/>
+        </w:rPr>
+        <w:t xml:space="preserve"> = 16,000,000</w:t>
+      </w:r>
+      <w:r>
+        <w:rPr>
+          <w:lang w:val="en-US"/>
+        </w:rPr>
+        <w:t>)</w:t>
+      </w:r>
+      <w:r>
+        <w:rPr>
+          <w:lang w:val="en-US"/>
+        </w:rPr>
+        <w:t>:</w:t>
       </w:r>
     </w:p>
     <w:p>
@@ -291,7 +692,7 @@
                     <pic:cNvPicPr/>
                   </pic:nvPicPr>
                   <pic:blipFill>
-                    <a:blip r:embed="rId8"/>
+                    <a:blip r:embed="rId9"/>
                     <a:stretch>
                       <a:fillRect/>
                     </a:stretch>
@@ -348,7 +749,7 @@
                     <pic:cNvPicPr/>
                   </pic:nvPicPr>
                   <pic:blipFill>
-                    <a:blip r:embed="rId9"/>
+                    <a:blip r:embed="rId10"/>
                     <a:stretch>
                       <a:fillRect/>
                     </a:stretch>
@@ -371,6 +772,14 @@
     </w:p>
     <w:p>
       <w:pPr>
+        <w:ind w:left="1080"/>
+        <w:rPr>
+          <w:lang w:val="en-US"/>
+        </w:rPr>
+      </w:pPr>
+    </w:p>
+    <w:p>
+      <w:pPr>
         <w:pStyle w:val="ListParagraph"/>
         <w:numPr>
           <w:ilvl w:val="0"/>
@@ -384,25 +793,89 @@
         <w:rPr>
           <w:lang w:val="en-US"/>
         </w:rPr>
-        <w:t xml:space="preserve">I want to set 1 counter clock </w:t>
-      </w:r>
-      <w:r>
-        <w:rPr>
-          <w:lang w:val="en-US"/>
-        </w:rPr>
-        <w:t>with period is</w:t>
-      </w:r>
-      <w:r>
-        <w:rPr>
-          <w:lang w:val="en-US"/>
-        </w:rPr>
-        <w:t xml:space="preserve"> 1ms (1</w:t>
-      </w:r>
-      <w:r>
-        <w:rPr>
-          <w:lang w:val="en-US"/>
-        </w:rPr>
-        <w:t>000 Hz</w:t>
+        <w:t xml:space="preserve">I want to set </w:t>
+      </w:r>
+      <w:r>
+        <w:rPr>
+          <w:lang w:val="en-US"/>
+        </w:rPr>
+        <w:t>interrupt event</w:t>
+      </w:r>
+      <w:r>
+        <w:rPr>
+          <w:lang w:val="en-US"/>
+        </w:rPr>
+        <w:t xml:space="preserve"> </w:t>
+      </w:r>
+      <w:r>
+        <w:rPr>
+          <w:lang w:val="en-US"/>
+        </w:rPr>
+        <w:t>with period</w:t>
+      </w:r>
+      <w:r>
+        <w:rPr>
+          <w:lang w:val="en-US"/>
+        </w:rPr>
+        <w:t xml:space="preserve"> elapsed</w:t>
+      </w:r>
+      <w:r>
+        <w:rPr>
+          <w:lang w:val="en-US"/>
+        </w:rPr>
+        <w:t xml:space="preserve"> is</w:t>
+      </w:r>
+      <w:r>
+        <w:rPr>
+          <w:lang w:val="en-US"/>
+        </w:rPr>
+        <w:t xml:space="preserve"> 1</w:t>
+      </w:r>
+      <w:r>
+        <w:rPr>
+          <w:lang w:val="en-US"/>
+        </w:rPr>
+        <w:t>ms (</w:t>
+      </w:r>
+      <w:r>
+        <w:rPr>
+          <w:b/>
+          <w:bCs/>
+          <w:lang w:val="en-US"/>
+        </w:rPr>
+        <w:t>Update</w:t>
+      </w:r>
+      <w:r>
+        <w:rPr>
+          <w:b/>
+          <w:bCs/>
+          <w:lang w:val="en-US"/>
+        </w:rPr>
+        <w:t xml:space="preserve"> </w:t>
+      </w:r>
+      <w:r>
+        <w:rPr>
+          <w:b/>
+          <w:bCs/>
+          <w:lang w:val="en-US"/>
+        </w:rPr>
+        <w:t>Event</w:t>
+      </w:r>
+      <w:r>
+        <w:rPr>
+          <w:b/>
+          <w:bCs/>
+          <w:lang w:val="en-US"/>
+        </w:rPr>
+        <w:t xml:space="preserve"> period</w:t>
+      </w:r>
+      <w:r>
+        <w:rPr>
+          <w:b/>
+          <w:bCs/>
+          <w:lang w:val="en-US"/>
+        </w:rPr>
+        <w:t xml:space="preserve"> = 0.001</w:t>
       </w:r>
       <w:r>
         <w:rPr>
@@ -417,130 +890,100 @@
           <w:lang w:val="en-US"/>
         </w:rPr>
       </w:pPr>
-    </w:p>
-    <w:p>
-      <w:pPr>
-        <w:ind w:left="1080"/>
-        <w:rPr>
-          <w:b/>
-          <w:bCs/>
-          <w:lang w:val="en-US"/>
-        </w:rPr>
-      </w:pPr>
-      <w:r>
-        <w:rPr>
-          <w:b/>
-          <w:bCs/>
-          <w:lang w:val="en-US"/>
-        </w:rPr>
-        <w:t>CK_CNT</w:t>
-      </w:r>
-      <w:r>
-        <w:rPr>
-          <w:b/>
-          <w:bCs/>
-          <w:lang w:val="en-US"/>
-        </w:rPr>
-        <w:t xml:space="preserve"> (expected counter clock)</w:t>
-      </w:r>
-      <w:r>
-        <w:rPr>
-          <w:b/>
-          <w:bCs/>
-          <w:lang w:val="en-US"/>
-        </w:rPr>
-        <w:t xml:space="preserve"> = CK_PSC</w:t>
-      </w:r>
-      <w:r>
-        <w:rPr>
-          <w:b/>
-          <w:bCs/>
-          <w:lang w:val="en-US"/>
-        </w:rPr>
-        <w:t xml:space="preserve"> (input clock)</w:t>
-      </w:r>
-      <w:r>
-        <w:rPr>
-          <w:b/>
-          <w:bCs/>
-          <w:lang w:val="en-US"/>
-        </w:rPr>
-        <w:t xml:space="preserve"> / prescaler</w:t>
-      </w:r>
     </w:p>
     <w:p>
       <w:pPr>
         <w:pStyle w:val="ListParagraph"/>
         <w:numPr>
           <w:ilvl w:val="0"/>
-          <w:numId w:val="3"/>
+          <w:numId w:val="6"/>
         </w:numPr>
         <w:rPr>
+          <w:lang w:val="en-US"/>
+        </w:rPr>
+      </w:pPr>
+      <w:r>
+        <w:rPr>
+          <w:lang w:val="en-US"/>
+        </w:rPr>
+        <w:t xml:space="preserve">PSC is </w:t>
+      </w:r>
+      <w:r>
+        <w:rPr>
+          <w:b/>
+          <w:bCs/>
           <w:color w:val="FF0000"/>
           <w:lang w:val="en-US"/>
         </w:rPr>
-      </w:pPr>
-      <w:r>
-        <w:rPr>
-          <w:lang w:val="en-US"/>
-        </w:rPr>
-        <w:t xml:space="preserve">Prescaler = </w:t>
-      </w:r>
-      <w:r>
-        <w:rPr>
-          <w:lang w:val="en-US"/>
-        </w:rPr>
-        <w:t xml:space="preserve">CK_PSC </w:t>
-      </w:r>
-      <w:r>
-        <w:rPr>
-          <w:lang w:val="en-US"/>
-        </w:rPr>
-        <w:t xml:space="preserve">/ </w:t>
-      </w:r>
-      <w:r>
-        <w:rPr>
-          <w:lang w:val="en-US"/>
-        </w:rPr>
-        <w:t>CK_CNT</w:t>
-      </w:r>
-      <w:r>
-        <w:rPr>
-          <w:lang w:val="en-US"/>
-        </w:rPr>
-        <w:t xml:space="preserve"> = 16,000,000 / 1,000 = </w:t>
+        <w:t>100</w:t>
       </w:r>
       <w:r>
         <w:rPr>
           <w:color w:val="FF0000"/>
           <w:lang w:val="en-US"/>
         </w:rPr>
-        <w:t>16,000</w:t>
+        <w:t xml:space="preserve"> </w:t>
+      </w:r>
+      <w:r>
+        <w:rPr>
+          <w:lang w:val="en-US"/>
+        </w:rPr>
+        <w:t xml:space="preserve">and ARR is </w:t>
+      </w:r>
+      <w:r>
+        <w:rPr>
+          <w:b/>
+          <w:bCs/>
+          <w:color w:val="FF0000"/>
+          <w:lang w:val="en-US"/>
+        </w:rPr>
+        <w:t>159</w:t>
       </w:r>
     </w:p>
     <w:p>
       <w:pPr>
         <w:pStyle w:val="ListParagraph"/>
-        <w:rPr>
-          <w:lang w:val="en-US"/>
-        </w:rPr>
-      </w:pPr>
-      <w:r>
-        <w:rPr>
-          <w:lang w:val="en-US"/>
-        </w:rPr>
-        <w:tab/>
-      </w:r>
+        <w:ind w:left="1440"/>
+        <w:rPr>
+          <w:lang w:val="en-US"/>
+        </w:rPr>
+      </w:pPr>
+    </w:p>
+    <w:p>
+      <w:pPr>
+        <w:pStyle w:val="ListParagraph"/>
+        <w:numPr>
+          <w:ilvl w:val="0"/>
+          <w:numId w:val="1"/>
+        </w:numPr>
+        <w:rPr>
+          <w:lang w:val="en-US"/>
+        </w:rPr>
+      </w:pPr>
+      <w:r>
+        <w:rPr>
+          <w:lang w:val="en-US"/>
+        </w:rPr>
+        <w:t>Enable interrupt for timer1:</w:t>
+      </w:r>
+    </w:p>
+    <w:p>
+      <w:pPr>
+        <w:ind w:left="720"/>
+        <w:rPr>
+          <w:lang w:val="en-US"/>
+        </w:rPr>
+      </w:pPr>
       <w:r>
         <w:rPr>
           <w:noProof/>
           <w14:ligatures w14:val="standardContextual"/>
         </w:rPr>
         <w:drawing>
-          <wp:inline distT="0" distB="0" distL="0" distR="0" wp14:anchorId="38E94975" wp14:editId="15F8D574">
-            <wp:extent cx="5806440" cy="1509816"/>
-            <wp:effectExtent l="0" t="0" r="3810" b="0"/>
-            <wp:docPr id="707460657" name="Picture 1"/>
+          <wp:inline distT="0" distB="0" distL="0" distR="0" wp14:anchorId="2C783309" wp14:editId="1A4AA608">
+            <wp:extent cx="5772150" cy="5610225"/>
+            <wp:effectExtent l="0" t="0" r="0" b="9525"/>
+            <wp:docPr id="1743334426" name="Picture 1"/>
             <wp:cNvGraphicFramePr>
               <a:graphicFrameLocks xmlns:a="http://schemas.openxmlformats.org/drawingml/2006/main" noChangeAspect="1"/>
             </wp:cNvGraphicFramePr>
@@ -548,11 +991,11 @@
               <a:graphicData uri="http://schemas.openxmlformats.org/drawingml/2006/picture">
                 <pic:pic xmlns:pic="http://schemas.openxmlformats.org/drawingml/2006/picture">
                   <pic:nvPicPr>
-                    <pic:cNvPr id="707460657" name=""/>
+                    <pic:cNvPr id="1743334426" name=""/>
                     <pic:cNvPicPr/>
                   </pic:nvPicPr>
                   <pic:blipFill>
-                    <a:blip r:embed="rId10"/>
+                    <a:blip r:embed="rId11"/>
                     <a:stretch>
                       <a:fillRect/>
                     </a:stretch>
@@ -560,7 +1003,7 @@
                   <pic:spPr>
                     <a:xfrm>
                       <a:off x="0" y="0"/>
-                      <a:ext cx="5837457" cy="1517881"/>
+                      <a:ext cx="5772150" cy="5610225"/>
                     </a:xfrm>
                     <a:prstGeom prst="rect">
                       <a:avLst/>
@@ -572,15 +1015,6 @@
           </wp:inline>
         </w:drawing>
       </w:r>
-    </w:p>
-    <w:p>
-      <w:pPr>
-        <w:pStyle w:val="ListParagraph"/>
-        <w:ind w:left="1440"/>
-        <w:rPr>
-          <w:lang w:val="en-US"/>
-        </w:rPr>
-      </w:pPr>
     </w:p>
     <w:sectPr>
       <w:type w:val="continuous"/>
@@ -596,9 +1030,233 @@
 <file path=word/numbering.xml><?xml version="1.0" encoding="utf-8"?>
 <w:numbering xmlns:wpc="http://schemas.microsoft.com/office/word/2010/wordprocessingCanvas" xmlns:cx="http://schemas.microsoft.com/office/drawing/2014/chartex" xmlns:cx1="http://schemas.microsoft.com/office/drawing/2015/9/8/chartex" xmlns:cx2="http://schemas.microsoft.com/office/drawing/2015/10/21/chartex" xmlns:cx3="http://schemas.microsoft.com/office/drawing/2016/5/9/chartex" xmlns:cx4="http://schemas.microsoft.com/office/drawing/2016/5/10/chartex" xmlns:cx5="http://schemas.microsoft.com/office/drawing/2016/5/11/chartex" xmlns:cx6="http://schemas.microsoft.com/office/drawing/2016/5/12/chartex" xmlns:cx7="http://schemas.microsoft.com/office/drawing/2016/5/13/chartex" xmlns:cx8="http://schemas.microsoft.com/office/drawing/2016/5/14/chartex" xmlns:mc="http://schemas.openxmlformats.org/markup-compatibility/2006" xmlns:aink="http://schemas.microsoft.com/office/drawing/2016/ink" xmlns:am3d="http://schemas.microsoft.com/office/drawing/2017/model3d" xmlns:o="urn:schemas-microsoft-com:office:office" xmlns:oel="http://schemas.microsoft.com/office/2019/extlst" xmlns:r="http://schemas.openxmlformats.org/officeDocument/2006/relationships" xmlns:m="http://schemas.openxmlformats.org/officeDocument/2006/math" xmlns:v="urn:schemas-microsoft-com:vml" xmlns:wp14="http://schemas.microsoft.com/office/word/2010/wordprocessingDrawing" xmlns:wp="http://schemas.openxmlformats.org/drawingml/2006/wordprocessingDrawing" xmlns:w10="urn:schemas-microsoft-com:office:word" xmlns:w="http://schemas.openxmlformats.org/wordprocessingml/2006/main" xmlns:w14="http://schemas.microsoft.com/office/word/2010/wordml" xmlns:w15="http://schemas.microsoft.com/office/word/2012/wordml" xmlns:w16cex="http://schemas.microsoft.com/office/word/2018/wordml/cex" xmlns:w16cid="http://schemas.microsoft.com/office/word/2016/wordml/cid" xmlns:w16="http://schemas.microsoft.com/office/word/2018/wordml" xmlns:w16du="http://schemas.microsoft.com/office/word/2023/wordml/word16du" xmlns:w16sdtdh="http://schemas.microsoft.com/office/word/2020/wordml/sdtdatahash" xmlns:w16se="http://schemas.microsoft.com/office/word/2015/wordml/symex" xmlns:wpg="http://schemas.microsoft.com/office/word/2010/wordprocessingGroup" xmlns:wpi="http://schemas.microsoft.com/office/word/2010/wordprocessingInk" xmlns:wne="http://schemas.microsoft.com/office/word/2006/wordml" xmlns:wps="http://schemas.microsoft.com/office/word/2010/wordprocessingShape" mc:Ignorable="w14 w15 w16se w16cid w16 w16cex w16sdtdh w16du wp14">
   <w:abstractNum w:abstractNumId="0" w15:restartNumberingAfterBreak="0">
+    <w:nsid w:val="00BF606D"/>
+    <w:multiLevelType w:val="hybridMultilevel"/>
+    <w:tmpl w:val="C5EC68E0"/>
+    <w:lvl w:ilvl="0" w:tplc="400C8D86">
+      <w:numFmt w:val="bullet"/>
+      <w:lvlText w:val=""/>
+      <w:lvlJc w:val="left"/>
+      <w:pPr>
+        <w:ind w:left="1464" w:hanging="384"/>
+      </w:pPr>
+      <w:rPr>
+        <w:rFonts w:ascii="Wingdings" w:eastAsia="Arial" w:hAnsi="Wingdings" w:cs="Arial" w:hint="default"/>
+      </w:rPr>
+    </w:lvl>
+    <w:lvl w:ilvl="1" w:tplc="04090003" w:tentative="1">
+      <w:start w:val="1"/>
+      <w:numFmt w:val="bullet"/>
+      <w:lvlText w:val="o"/>
+      <w:lvlJc w:val="left"/>
+      <w:pPr>
+        <w:ind w:left="2160" w:hanging="360"/>
+      </w:pPr>
+      <w:rPr>
+        <w:rFonts w:ascii="Courier New" w:hAnsi="Courier New" w:cs="Courier New" w:hint="default"/>
+      </w:rPr>
+    </w:lvl>
+    <w:lvl w:ilvl="2" w:tplc="04090005" w:tentative="1">
+      <w:start w:val="1"/>
+      <w:numFmt w:val="bullet"/>
+      <w:lvlText w:val=""/>
+      <w:lvlJc w:val="left"/>
+      <w:pPr>
+        <w:ind w:left="2880" w:hanging="360"/>
+      </w:pPr>
+      <w:rPr>
+        <w:rFonts w:ascii="Wingdings" w:hAnsi="Wingdings" w:hint="default"/>
+      </w:rPr>
+    </w:lvl>
+    <w:lvl w:ilvl="3" w:tplc="04090001" w:tentative="1">
+      <w:start w:val="1"/>
+      <w:numFmt w:val="bullet"/>
+      <w:lvlText w:val=""/>
+      <w:lvlJc w:val="left"/>
+      <w:pPr>
+        <w:ind w:left="3600" w:hanging="360"/>
+      </w:pPr>
+      <w:rPr>
+        <w:rFonts w:ascii="Symbol" w:hAnsi="Symbol" w:hint="default"/>
+      </w:rPr>
+    </w:lvl>
+    <w:lvl w:ilvl="4" w:tplc="04090003" w:tentative="1">
+      <w:start w:val="1"/>
+      <w:numFmt w:val="bullet"/>
+      <w:lvlText w:val="o"/>
+      <w:lvlJc w:val="left"/>
+      <w:pPr>
+        <w:ind w:left="4320" w:hanging="360"/>
+      </w:pPr>
+      <w:rPr>
+        <w:rFonts w:ascii="Courier New" w:hAnsi="Courier New" w:cs="Courier New" w:hint="default"/>
+      </w:rPr>
+    </w:lvl>
+    <w:lvl w:ilvl="5" w:tplc="04090005" w:tentative="1">
+      <w:start w:val="1"/>
+      <w:numFmt w:val="bullet"/>
+      <w:lvlText w:val=""/>
+      <w:lvlJc w:val="left"/>
+      <w:pPr>
+        <w:ind w:left="5040" w:hanging="360"/>
+      </w:pPr>
+      <w:rPr>
+        <w:rFonts w:ascii="Wingdings" w:hAnsi="Wingdings" w:hint="default"/>
+      </w:rPr>
+    </w:lvl>
+    <w:lvl w:ilvl="6" w:tplc="04090001" w:tentative="1">
+      <w:start w:val="1"/>
+      <w:numFmt w:val="bullet"/>
+      <w:lvlText w:val=""/>
+      <w:lvlJc w:val="left"/>
+      <w:pPr>
+        <w:ind w:left="5760" w:hanging="360"/>
+      </w:pPr>
+      <w:rPr>
+        <w:rFonts w:ascii="Symbol" w:hAnsi="Symbol" w:hint="default"/>
+      </w:rPr>
+    </w:lvl>
+    <w:lvl w:ilvl="7" w:tplc="04090003" w:tentative="1">
+      <w:start w:val="1"/>
+      <w:numFmt w:val="bullet"/>
+      <w:lvlText w:val="o"/>
+      <w:lvlJc w:val="left"/>
+      <w:pPr>
+        <w:ind w:left="6480" w:hanging="360"/>
+      </w:pPr>
+      <w:rPr>
+        <w:rFonts w:ascii="Courier New" w:hAnsi="Courier New" w:cs="Courier New" w:hint="default"/>
+      </w:rPr>
+    </w:lvl>
+    <w:lvl w:ilvl="8" w:tplc="04090005" w:tentative="1">
+      <w:start w:val="1"/>
+      <w:numFmt w:val="bullet"/>
+      <w:lvlText w:val=""/>
+      <w:lvlJc w:val="left"/>
+      <w:pPr>
+        <w:ind w:left="7200" w:hanging="360"/>
+      </w:pPr>
+      <w:rPr>
+        <w:rFonts w:ascii="Wingdings" w:hAnsi="Wingdings" w:hint="default"/>
+      </w:rPr>
+    </w:lvl>
+  </w:abstractNum>
+  <w:abstractNum w:abstractNumId="1" w15:restartNumberingAfterBreak="0">
+    <w:nsid w:val="0B78201F"/>
+    <w:multiLevelType w:val="hybridMultilevel"/>
+    <w:tmpl w:val="0F86EB4E"/>
+    <w:lvl w:ilvl="0" w:tplc="400C8D86">
+      <w:numFmt w:val="bullet"/>
+      <w:lvlText w:val=""/>
+      <w:lvlJc w:val="left"/>
+      <w:pPr>
+        <w:ind w:left="1464" w:hanging="384"/>
+      </w:pPr>
+      <w:rPr>
+        <w:rFonts w:ascii="Wingdings" w:eastAsia="Arial" w:hAnsi="Wingdings" w:cs="Arial" w:hint="default"/>
+      </w:rPr>
+    </w:lvl>
+    <w:lvl w:ilvl="1" w:tplc="04090003">
+      <w:start w:val="1"/>
+      <w:numFmt w:val="bullet"/>
+      <w:lvlText w:val="o"/>
+      <w:lvlJc w:val="left"/>
+      <w:pPr>
+        <w:ind w:left="1440" w:hanging="360"/>
+      </w:pPr>
+      <w:rPr>
+        <w:rFonts w:ascii="Courier New" w:hAnsi="Courier New" w:cs="Courier New" w:hint="default"/>
+      </w:rPr>
+    </w:lvl>
+    <w:lvl w:ilvl="2" w:tplc="04090005" w:tentative="1">
+      <w:start w:val="1"/>
+      <w:numFmt w:val="bullet"/>
+      <w:lvlText w:val=""/>
+      <w:lvlJc w:val="left"/>
+      <w:pPr>
+        <w:ind w:left="2160" w:hanging="360"/>
+      </w:pPr>
+      <w:rPr>
+        <w:rFonts w:ascii="Wingdings" w:hAnsi="Wingdings" w:hint="default"/>
+      </w:rPr>
+    </w:lvl>
+    <w:lvl w:ilvl="3" w:tplc="04090001" w:tentative="1">
+      <w:start w:val="1"/>
+      <w:numFmt w:val="bullet"/>
+      <w:lvlText w:val=""/>
+      <w:lvlJc w:val="left"/>
+      <w:pPr>
+        <w:ind w:left="2880" w:hanging="360"/>
+      </w:pPr>
+      <w:rPr>
+        <w:rFonts w:ascii="Symbol" w:hAnsi="Symbol" w:hint="default"/>
+      </w:rPr>
+    </w:lvl>
+    <w:lvl w:ilvl="4" w:tplc="04090003" w:tentative="1">
+      <w:start w:val="1"/>
+      <w:numFmt w:val="bullet"/>
+      <w:lvlText w:val="o"/>
+      <w:lvlJc w:val="left"/>
+      <w:pPr>
+        <w:ind w:left="3600" w:hanging="360"/>
+      </w:pPr>
+      <w:rPr>
+        <w:rFonts w:ascii="Courier New" w:hAnsi="Courier New" w:cs="Courier New" w:hint="default"/>
+      </w:rPr>
+    </w:lvl>
+    <w:lvl w:ilvl="5" w:tplc="04090005" w:tentative="1">
+      <w:start w:val="1"/>
+      <w:numFmt w:val="bullet"/>
+      <w:lvlText w:val=""/>
+      <w:lvlJc w:val="left"/>
+      <w:pPr>
+        <w:ind w:left="4320" w:hanging="360"/>
+      </w:pPr>
+      <w:rPr>
+        <w:rFonts w:ascii="Wingdings" w:hAnsi="Wingdings" w:hint="default"/>
+      </w:rPr>
+    </w:lvl>
+    <w:lvl w:ilvl="6" w:tplc="04090001" w:tentative="1">
+      <w:start w:val="1"/>
+      <w:numFmt w:val="bullet"/>
+      <w:lvlText w:val=""/>
+      <w:lvlJc w:val="left"/>
+      <w:pPr>
+        <w:ind w:left="5040" w:hanging="360"/>
+      </w:pPr>
+      <w:rPr>
+        <w:rFonts w:ascii="Symbol" w:hAnsi="Symbol" w:hint="default"/>
+      </w:rPr>
+    </w:lvl>
+    <w:lvl w:ilvl="7" w:tplc="04090003" w:tentative="1">
+      <w:start w:val="1"/>
+      <w:numFmt w:val="bullet"/>
+      <w:lvlText w:val="o"/>
+      <w:lvlJc w:val="left"/>
+      <w:pPr>
+        <w:ind w:left="5760" w:hanging="360"/>
+      </w:pPr>
+      <w:rPr>
+        <w:rFonts w:ascii="Courier New" w:hAnsi="Courier New" w:cs="Courier New" w:hint="default"/>
+      </w:rPr>
+    </w:lvl>
+    <w:lvl w:ilvl="8" w:tplc="04090005" w:tentative="1">
+      <w:start w:val="1"/>
+      <w:numFmt w:val="bullet"/>
+      <w:lvlText w:val=""/>
+      <w:lvlJc w:val="left"/>
+      <w:pPr>
+        <w:ind w:left="6480" w:hanging="360"/>
+      </w:pPr>
+      <w:rPr>
+        <w:rFonts w:ascii="Wingdings" w:hAnsi="Wingdings" w:hint="default"/>
+      </w:rPr>
+    </w:lvl>
+  </w:abstractNum>
+  <w:abstractNum w:abstractNumId="2" w15:restartNumberingAfterBreak="0">
     <w:nsid w:val="144307B0"/>
     <w:multiLevelType w:val="hybridMultilevel"/>
-    <w:tmpl w:val="35CA0492"/>
+    <w:tmpl w:val="911A19A4"/>
     <w:lvl w:ilvl="0" w:tplc="04090001">
       <w:start w:val="1"/>
       <w:numFmt w:val="bullet"/>
@@ -708,7 +1366,7 @@
       </w:rPr>
     </w:lvl>
   </w:abstractNum>
-  <w:abstractNum w:abstractNumId="1" w15:restartNumberingAfterBreak="0">
+  <w:abstractNum w:abstractNumId="3" w15:restartNumberingAfterBreak="0">
     <w:nsid w:val="2362292E"/>
     <w:multiLevelType w:val="hybridMultilevel"/>
     <w:tmpl w:val="B7E6910A"/>
@@ -820,7 +1478,231 @@
       </w:rPr>
     </w:lvl>
   </w:abstractNum>
-  <w:abstractNum w:abstractNumId="2" w15:restartNumberingAfterBreak="0">
+  <w:abstractNum w:abstractNumId="4" w15:restartNumberingAfterBreak="0">
+    <w:nsid w:val="30237BEA"/>
+    <w:multiLevelType w:val="hybridMultilevel"/>
+    <w:tmpl w:val="314CA150"/>
+    <w:lvl w:ilvl="0" w:tplc="400C8D86">
+      <w:numFmt w:val="bullet"/>
+      <w:lvlText w:val=""/>
+      <w:lvlJc w:val="left"/>
+      <w:pPr>
+        <w:ind w:left="1464" w:hanging="384"/>
+      </w:pPr>
+      <w:rPr>
+        <w:rFonts w:ascii="Wingdings" w:eastAsia="Arial" w:hAnsi="Wingdings" w:cs="Arial" w:hint="default"/>
+      </w:rPr>
+    </w:lvl>
+    <w:lvl w:ilvl="1" w:tplc="04090003">
+      <w:start w:val="1"/>
+      <w:numFmt w:val="bullet"/>
+      <w:lvlText w:val="o"/>
+      <w:lvlJc w:val="left"/>
+      <w:pPr>
+        <w:ind w:left="1440" w:hanging="360"/>
+      </w:pPr>
+      <w:rPr>
+        <w:rFonts w:ascii="Courier New" w:hAnsi="Courier New" w:cs="Courier New" w:hint="default"/>
+      </w:rPr>
+    </w:lvl>
+    <w:lvl w:ilvl="2" w:tplc="04090005" w:tentative="1">
+      <w:start w:val="1"/>
+      <w:numFmt w:val="bullet"/>
+      <w:lvlText w:val=""/>
+      <w:lvlJc w:val="left"/>
+      <w:pPr>
+        <w:ind w:left="2160" w:hanging="360"/>
+      </w:pPr>
+      <w:rPr>
+        <w:rFonts w:ascii="Wingdings" w:hAnsi="Wingdings" w:hint="default"/>
+      </w:rPr>
+    </w:lvl>
+    <w:lvl w:ilvl="3" w:tplc="04090001" w:tentative="1">
+      <w:start w:val="1"/>
+      <w:numFmt w:val="bullet"/>
+      <w:lvlText w:val=""/>
+      <w:lvlJc w:val="left"/>
+      <w:pPr>
+        <w:ind w:left="2880" w:hanging="360"/>
+      </w:pPr>
+      <w:rPr>
+        <w:rFonts w:ascii="Symbol" w:hAnsi="Symbol" w:hint="default"/>
+      </w:rPr>
+    </w:lvl>
+    <w:lvl w:ilvl="4" w:tplc="04090003" w:tentative="1">
+      <w:start w:val="1"/>
+      <w:numFmt w:val="bullet"/>
+      <w:lvlText w:val="o"/>
+      <w:lvlJc w:val="left"/>
+      <w:pPr>
+        <w:ind w:left="3600" w:hanging="360"/>
+      </w:pPr>
+      <w:rPr>
+        <w:rFonts w:ascii="Courier New" w:hAnsi="Courier New" w:cs="Courier New" w:hint="default"/>
+      </w:rPr>
+    </w:lvl>
+    <w:lvl w:ilvl="5" w:tplc="04090005" w:tentative="1">
+      <w:start w:val="1"/>
+      <w:numFmt w:val="bullet"/>
+      <w:lvlText w:val=""/>
+      <w:lvlJc w:val="left"/>
+      <w:pPr>
+        <w:ind w:left="4320" w:hanging="360"/>
+      </w:pPr>
+      <w:rPr>
+        <w:rFonts w:ascii="Wingdings" w:hAnsi="Wingdings" w:hint="default"/>
+      </w:rPr>
+    </w:lvl>
+    <w:lvl w:ilvl="6" w:tplc="04090001" w:tentative="1">
+      <w:start w:val="1"/>
+      <w:numFmt w:val="bullet"/>
+      <w:lvlText w:val=""/>
+      <w:lvlJc w:val="left"/>
+      <w:pPr>
+        <w:ind w:left="5040" w:hanging="360"/>
+      </w:pPr>
+      <w:rPr>
+        <w:rFonts w:ascii="Symbol" w:hAnsi="Symbol" w:hint="default"/>
+      </w:rPr>
+    </w:lvl>
+    <w:lvl w:ilvl="7" w:tplc="04090003" w:tentative="1">
+      <w:start w:val="1"/>
+      <w:numFmt w:val="bullet"/>
+      <w:lvlText w:val="o"/>
+      <w:lvlJc w:val="left"/>
+      <w:pPr>
+        <w:ind w:left="5760" w:hanging="360"/>
+      </w:pPr>
+      <w:rPr>
+        <w:rFonts w:ascii="Courier New" w:hAnsi="Courier New" w:cs="Courier New" w:hint="default"/>
+      </w:rPr>
+    </w:lvl>
+    <w:lvl w:ilvl="8" w:tplc="04090005" w:tentative="1">
+      <w:start w:val="1"/>
+      <w:numFmt w:val="bullet"/>
+      <w:lvlText w:val=""/>
+      <w:lvlJc w:val="left"/>
+      <w:pPr>
+        <w:ind w:left="6480" w:hanging="360"/>
+      </w:pPr>
+      <w:rPr>
+        <w:rFonts w:ascii="Wingdings" w:hAnsi="Wingdings" w:hint="default"/>
+      </w:rPr>
+    </w:lvl>
+  </w:abstractNum>
+  <w:abstractNum w:abstractNumId="5" w15:restartNumberingAfterBreak="0">
+    <w:nsid w:val="37B02339"/>
+    <w:multiLevelType w:val="hybridMultilevel"/>
+    <w:tmpl w:val="D74644E0"/>
+    <w:lvl w:ilvl="0" w:tplc="400C8D86">
+      <w:numFmt w:val="bullet"/>
+      <w:lvlText w:val=""/>
+      <w:lvlJc w:val="left"/>
+      <w:pPr>
+        <w:ind w:left="2184" w:hanging="384"/>
+      </w:pPr>
+      <w:rPr>
+        <w:rFonts w:ascii="Wingdings" w:eastAsia="Arial" w:hAnsi="Wingdings" w:cs="Arial" w:hint="default"/>
+      </w:rPr>
+    </w:lvl>
+    <w:lvl w:ilvl="1" w:tplc="04090003">
+      <w:start w:val="1"/>
+      <w:numFmt w:val="bullet"/>
+      <w:lvlText w:val="o"/>
+      <w:lvlJc w:val="left"/>
+      <w:pPr>
+        <w:ind w:left="2160" w:hanging="360"/>
+      </w:pPr>
+      <w:rPr>
+        <w:rFonts w:ascii="Courier New" w:hAnsi="Courier New" w:cs="Courier New" w:hint="default"/>
+      </w:rPr>
+    </w:lvl>
+    <w:lvl w:ilvl="2" w:tplc="04090005" w:tentative="1">
+      <w:start w:val="1"/>
+      <w:numFmt w:val="bullet"/>
+      <w:lvlText w:val=""/>
+      <w:lvlJc w:val="left"/>
+      <w:pPr>
+        <w:ind w:left="2880" w:hanging="360"/>
+      </w:pPr>
+      <w:rPr>
+        <w:rFonts w:ascii="Wingdings" w:hAnsi="Wingdings" w:hint="default"/>
+      </w:rPr>
+    </w:lvl>
+    <w:lvl w:ilvl="3" w:tplc="04090001" w:tentative="1">
+      <w:start w:val="1"/>
+      <w:numFmt w:val="bullet"/>
+      <w:lvlText w:val=""/>
+      <w:lvlJc w:val="left"/>
+      <w:pPr>
+        <w:ind w:left="3600" w:hanging="360"/>
+      </w:pPr>
+      <w:rPr>
+        <w:rFonts w:ascii="Symbol" w:hAnsi="Symbol" w:hint="default"/>
+      </w:rPr>
+    </w:lvl>
+    <w:lvl w:ilvl="4" w:tplc="04090003" w:tentative="1">
+      <w:start w:val="1"/>
+      <w:numFmt w:val="bullet"/>
+      <w:lvlText w:val="o"/>
+      <w:lvlJc w:val="left"/>
+      <w:pPr>
+        <w:ind w:left="4320" w:hanging="360"/>
+      </w:pPr>
+      <w:rPr>
+        <w:rFonts w:ascii="Courier New" w:hAnsi="Courier New" w:cs="Courier New" w:hint="default"/>
+      </w:rPr>
+    </w:lvl>
+    <w:lvl w:ilvl="5" w:tplc="04090005" w:tentative="1">
+      <w:start w:val="1"/>
+      <w:numFmt w:val="bullet"/>
+      <w:lvlText w:val=""/>
+      <w:lvlJc w:val="left"/>
+      <w:pPr>
+        <w:ind w:left="5040" w:hanging="360"/>
+      </w:pPr>
+      <w:rPr>
+        <w:rFonts w:ascii="Wingdings" w:hAnsi="Wingdings" w:hint="default"/>
+      </w:rPr>
+    </w:lvl>
+    <w:lvl w:ilvl="6" w:tplc="04090001" w:tentative="1">
+      <w:start w:val="1"/>
+      <w:numFmt w:val="bullet"/>
+      <w:lvlText w:val=""/>
+      <w:lvlJc w:val="left"/>
+      <w:pPr>
+        <w:ind w:left="5760" w:hanging="360"/>
+      </w:pPr>
+      <w:rPr>
+        <w:rFonts w:ascii="Symbol" w:hAnsi="Symbol" w:hint="default"/>
+      </w:rPr>
+    </w:lvl>
+    <w:lvl w:ilvl="7" w:tplc="04090003" w:tentative="1">
+      <w:start w:val="1"/>
+      <w:numFmt w:val="bullet"/>
+      <w:lvlText w:val="o"/>
+      <w:lvlJc w:val="left"/>
+      <w:pPr>
+        <w:ind w:left="6480" w:hanging="360"/>
+      </w:pPr>
+      <w:rPr>
+        <w:rFonts w:ascii="Courier New" w:hAnsi="Courier New" w:cs="Courier New" w:hint="default"/>
+      </w:rPr>
+    </w:lvl>
+    <w:lvl w:ilvl="8" w:tplc="04090005" w:tentative="1">
+      <w:start w:val="1"/>
+      <w:numFmt w:val="bullet"/>
+      <w:lvlText w:val=""/>
+      <w:lvlJc w:val="left"/>
+      <w:pPr>
+        <w:ind w:left="7200" w:hanging="360"/>
+      </w:pPr>
+      <w:rPr>
+        <w:rFonts w:ascii="Wingdings" w:hAnsi="Wingdings" w:hint="default"/>
+      </w:rPr>
+    </w:lvl>
+  </w:abstractNum>
+  <w:abstractNum w:abstractNumId="6" w15:restartNumberingAfterBreak="0">
     <w:nsid w:val="66DF3AB6"/>
     <w:multiLevelType w:val="hybridMultilevel"/>
     <w:tmpl w:val="41DACA06"/>
@@ -932,14 +1814,142 @@
       </w:rPr>
     </w:lvl>
   </w:abstractNum>
+  <w:abstractNum w:abstractNumId="7" w15:restartNumberingAfterBreak="0">
+    <w:nsid w:val="71D95A4B"/>
+    <w:multiLevelType w:val="hybridMultilevel"/>
+    <w:tmpl w:val="90A8F4F0"/>
+    <w:lvl w:ilvl="0" w:tplc="04090001">
+      <w:start w:val="1"/>
+      <w:numFmt w:val="bullet"/>
+      <w:lvlText w:val=""/>
+      <w:lvlJc w:val="left"/>
+      <w:pPr>
+        <w:ind w:left="1464" w:hanging="384"/>
+      </w:pPr>
+      <w:rPr>
+        <w:rFonts w:ascii="Symbol" w:hAnsi="Symbol" w:hint="default"/>
+      </w:rPr>
+    </w:lvl>
+    <w:lvl w:ilvl="1" w:tplc="04090003">
+      <w:start w:val="1"/>
+      <w:numFmt w:val="bullet"/>
+      <w:lvlText w:val="o"/>
+      <w:lvlJc w:val="left"/>
+      <w:pPr>
+        <w:ind w:left="1440" w:hanging="360"/>
+      </w:pPr>
+      <w:rPr>
+        <w:rFonts w:ascii="Courier New" w:hAnsi="Courier New" w:cs="Courier New" w:hint="default"/>
+      </w:rPr>
+    </w:lvl>
+    <w:lvl w:ilvl="2" w:tplc="04090005">
+      <w:start w:val="1"/>
+      <w:numFmt w:val="bullet"/>
+      <w:lvlText w:val=""/>
+      <w:lvlJc w:val="left"/>
+      <w:pPr>
+        <w:ind w:left="2160" w:hanging="360"/>
+      </w:pPr>
+      <w:rPr>
+        <w:rFonts w:ascii="Wingdings" w:hAnsi="Wingdings" w:hint="default"/>
+      </w:rPr>
+    </w:lvl>
+    <w:lvl w:ilvl="3" w:tplc="04090001" w:tentative="1">
+      <w:start w:val="1"/>
+      <w:numFmt w:val="bullet"/>
+      <w:lvlText w:val=""/>
+      <w:lvlJc w:val="left"/>
+      <w:pPr>
+        <w:ind w:left="2880" w:hanging="360"/>
+      </w:pPr>
+      <w:rPr>
+        <w:rFonts w:ascii="Symbol" w:hAnsi="Symbol" w:hint="default"/>
+      </w:rPr>
+    </w:lvl>
+    <w:lvl w:ilvl="4" w:tplc="04090003" w:tentative="1">
+      <w:start w:val="1"/>
+      <w:numFmt w:val="bullet"/>
+      <w:lvlText w:val="o"/>
+      <w:lvlJc w:val="left"/>
+      <w:pPr>
+        <w:ind w:left="3600" w:hanging="360"/>
+      </w:pPr>
+      <w:rPr>
+        <w:rFonts w:ascii="Courier New" w:hAnsi="Courier New" w:cs="Courier New" w:hint="default"/>
+      </w:rPr>
+    </w:lvl>
+    <w:lvl w:ilvl="5" w:tplc="04090005" w:tentative="1">
+      <w:start w:val="1"/>
+      <w:numFmt w:val="bullet"/>
+      <w:lvlText w:val=""/>
+      <w:lvlJc w:val="left"/>
+      <w:pPr>
+        <w:ind w:left="4320" w:hanging="360"/>
+      </w:pPr>
+      <w:rPr>
+        <w:rFonts w:ascii="Wingdings" w:hAnsi="Wingdings" w:hint="default"/>
+      </w:rPr>
+    </w:lvl>
+    <w:lvl w:ilvl="6" w:tplc="04090001" w:tentative="1">
+      <w:start w:val="1"/>
+      <w:numFmt w:val="bullet"/>
+      <w:lvlText w:val=""/>
+      <w:lvlJc w:val="left"/>
+      <w:pPr>
+        <w:ind w:left="5040" w:hanging="360"/>
+      </w:pPr>
+      <w:rPr>
+        <w:rFonts w:ascii="Symbol" w:hAnsi="Symbol" w:hint="default"/>
+      </w:rPr>
+    </w:lvl>
+    <w:lvl w:ilvl="7" w:tplc="04090003" w:tentative="1">
+      <w:start w:val="1"/>
+      <w:numFmt w:val="bullet"/>
+      <w:lvlText w:val="o"/>
+      <w:lvlJc w:val="left"/>
+      <w:pPr>
+        <w:ind w:left="5760" w:hanging="360"/>
+      </w:pPr>
+      <w:rPr>
+        <w:rFonts w:ascii="Courier New" w:hAnsi="Courier New" w:cs="Courier New" w:hint="default"/>
+      </w:rPr>
+    </w:lvl>
+    <w:lvl w:ilvl="8" w:tplc="04090005" w:tentative="1">
+      <w:start w:val="1"/>
+      <w:numFmt w:val="bullet"/>
+      <w:lvlText w:val=""/>
+      <w:lvlJc w:val="left"/>
+      <w:pPr>
+        <w:ind w:left="6480" w:hanging="360"/>
+      </w:pPr>
+      <w:rPr>
+        <w:rFonts w:ascii="Wingdings" w:hAnsi="Wingdings" w:hint="default"/>
+      </w:rPr>
+    </w:lvl>
+  </w:abstractNum>
   <w:num w:numId="1" w16cid:durableId="1122378360">
+    <w:abstractNumId w:val="3"/>
+  </w:num>
+  <w:num w:numId="2" w16cid:durableId="934022074">
+    <w:abstractNumId w:val="2"/>
+  </w:num>
+  <w:num w:numId="3" w16cid:durableId="1324776884">
+    <w:abstractNumId w:val="6"/>
+  </w:num>
+  <w:num w:numId="4" w16cid:durableId="1494299748">
+    <w:abstractNumId w:val="0"/>
+  </w:num>
+  <w:num w:numId="5" w16cid:durableId="1912498878">
+    <w:abstractNumId w:val="5"/>
+  </w:num>
+  <w:num w:numId="6" w16cid:durableId="2130586977">
     <w:abstractNumId w:val="1"/>
   </w:num>
-  <w:num w:numId="2" w16cid:durableId="934022074">
-    <w:abstractNumId w:val="0"/>
+  <w:num w:numId="7" w16cid:durableId="605622393">
+    <w:abstractNumId w:val="4"/>
   </w:num>
-  <w:num w:numId="3" w16cid:durableId="1324776884">
-    <w:abstractNumId w:val="2"/>
+  <w:num w:numId="8" w16cid:durableId="980578684">
+    <w:abstractNumId w:val="7"/>
   </w:num>
 </w:numbering>
 </file>
@@ -1959,6 +2969,16 @@
       <w:shd w:val="clear" w:color="auto" w:fill="E1DFDD"/>
     </w:rPr>
   </w:style>
+  <w:style w:type="character" w:styleId="PlaceholderText">
+    <w:name w:val="Placeholder Text"/>
+    <w:basedOn w:val="DefaultParagraphFont"/>
+    <w:uiPriority w:val="99"/>
+    <w:semiHidden/>
+    <w:rsid w:val="005642E0"/>
+    <w:rPr>
+      <w:color w:val="666666"/>
+    </w:rPr>
+  </w:style>
 </w:styles>
 </file>
 

</xml_diff>